<commit_message>
Revised proposal based on feedback.
</commit_message>
<xml_diff>
--- a/reproducible-data-wkshp-esa-proposal-2013.docx
+++ b/reproducible-data-wkshp-esa-proposal-2013.docx
@@ -306,25 +306,37 @@
         <w:t xml:space="preserve">nherent variability in ecological systems has placed a premium on well-designed </w:t>
       </w:r>
       <w:r>
-        <w:t xml:space="preserve">studies that can elucidate patterns and processes that are fundamentally important to ecology.  </w:t>
-      </w:r>
-      <w:r>
-        <w:t>T</w:t>
-      </w:r>
-      <w:r>
-        <w:t xml:space="preserve">he analysis and modeling approaches used in </w:t>
-      </w:r>
-      <w:r>
-        <w:t xml:space="preserve">these studies to understand </w:t>
-      </w:r>
-      <w:r>
-        <w:t xml:space="preserve">this </w:t>
-      </w:r>
-      <w:r>
-        <w:t xml:space="preserve">ecological variability are critically important to understanding and verifying the conclusions from these experiments.  </w:t>
-      </w:r>
-      <w:r>
-        <w:t xml:space="preserve">Although students learn how to acquire and analyze data, only recently has there been an emphasis on doing so in an open manner that allows for full reproducibility of ecological science.  </w:t>
+        <w:t xml:space="preserve">studies that </w:t>
+      </w:r>
+      <w:r>
+        <w:t>employ sophisticated</w:t>
+      </w:r>
+      <w:r>
+        <w:t xml:space="preserve"> analysis and modeling approaches</w:t>
+      </w:r>
+      <w:r>
+        <w:t>. These analytical approaches</w:t>
+      </w:r>
+      <w:r>
+        <w:t xml:space="preserve"> </w:t>
+      </w:r>
+      <w:r>
+        <w:t xml:space="preserve">are critically important to understanding and verifying conclusions from these experiments.  </w:t>
+      </w:r>
+      <w:r>
+        <w:t xml:space="preserve">Although students learn how to acquire and analyze data, recently there </w:t>
+      </w:r>
+      <w:r>
+        <w:t xml:space="preserve">has </w:t>
+      </w:r>
+      <w:r>
+        <w:t xml:space="preserve">been </w:t>
+      </w:r>
+      <w:r>
+        <w:t xml:space="preserve">increasing </w:t>
+      </w:r>
+      <w:r>
+        <w:t xml:space="preserve">emphasis on doing so in an open manner that allows for full reproducibility of ecological science.  </w:t>
       </w:r>
       <w:r>
         <w:t>In this workshop, we will examine t</w:t>
@@ -336,7 +348,10 @@
         <w:t>convergence</w:t>
       </w:r>
       <w:r>
-        <w:t xml:space="preserve"> of open access, open data, and open source </w:t>
+        <w:t xml:space="preserve"> of open data and open source </w:t>
+      </w:r>
+      <w:r>
+        <w:t xml:space="preserve">tools </w:t>
       </w:r>
       <w:r>
         <w:t>and their ability to jointly facilitate open science.</w:t>
@@ -366,7 +381,19 @@
         <w:t xml:space="preserve">kshop is to highlight the use of open software tools for conducting open science in ecology.  </w:t>
       </w:r>
       <w:r>
-        <w:t xml:space="preserve">Through a series of hands-on activities, </w:t>
+        <w:t>Through a series of hands-on activities</w:t>
+      </w:r>
+      <w:r>
+        <w:t xml:space="preserve"> (see </w:t>
+      </w:r>
+      <w:r>
+        <w:t>http://help.nceas.ucsb.edu/r</w:t>
+      </w:r>
+      <w:r>
+        <w:t>)</w:t>
+      </w:r>
+      <w:r>
+        <w:t xml:space="preserve">, </w:t>
       </w:r>
       <w:r>
         <w:t>p</w:t>
@@ -375,13 +402,34 @@
         <w:t xml:space="preserve">articipants will </w:t>
       </w:r>
       <w:r>
-        <w:t>explore approaches to accessing data from the DataONE federation in analytical tools such as R</w:t>
+        <w:t xml:space="preserve">explore approaches to accessing data from the DataONE federation in </w:t>
+      </w:r>
+      <w:r>
+        <w:t xml:space="preserve">the R </w:t>
+      </w:r>
+      <w:r>
+        <w:t xml:space="preserve">analytical </w:t>
+      </w:r>
+      <w:r>
+        <w:t>system</w:t>
       </w:r>
       <w:r>
         <w:t>, and then conduct basic data assessment, summarization, and visualization using that data.</w:t>
       </w:r>
       <w:r>
-        <w:t xml:space="preserve">  We will also expose students to various R libraries available from the ROpenSci project for accessing data, and in the use of R for generating data documentation and archiving data in DataONE-compatible data repositories.</w:t>
+        <w:t xml:space="preserve">  We will also expose students to various R libraries available from the </w:t>
+      </w:r>
+      <w:r>
+        <w:t>rOpenSci</w:t>
+      </w:r>
+      <w:r>
+        <w:t xml:space="preserve"> project for accessing data, and </w:t>
+      </w:r>
+      <w:r>
+        <w:t xml:space="preserve">to </w:t>
+      </w:r>
+      <w:r>
+        <w:t>the use of R for generating data documentation and archiving data in DataONE-compatible data repositories.</w:t>
       </w:r>
     </w:p>
     <w:p>
@@ -438,42 +486,23 @@
         <w:t xml:space="preserve"> </w:t>
       </w:r>
       <w:r>
-        <w:t xml:space="preserve"> </w:t>
-      </w:r>
-      <w:r>
         <w:lastRenderedPageBreak/>
-        <w:t>Workshop participants should have a basic understanding of data analysis and statistics, and it would be helpful if they have had basic exposure to the R system.  P</w:t>
+        <w:t>P</w:t>
+      </w:r>
+      <w:r>
+        <w:t xml:space="preserve">articipants should have a basic understanding of data analysis and statistics, and </w:t>
+      </w:r>
+      <w:r>
+        <w:t>preferably</w:t>
+      </w:r>
+      <w:r>
+        <w:t xml:space="preserve"> basic exposure to the R system.  P</w:t>
       </w:r>
       <w:r>
         <w:t>articipants must bring their own laptop to participate in hands-on activities</w:t>
       </w:r>
       <w:r>
         <w:t xml:space="preserve">, and must have the ability to install new software. </w:t>
-      </w:r>
-    </w:p>
-    <w:p>
-      <w:pPr>
-        <w:tabs>
-          <w:tab w:val="left" w:pos="810"/>
-        </w:tabs>
-        <w:ind w:left="810"/>
-      </w:pPr>
-    </w:p>
-    <w:p>
-      <w:pPr>
-        <w:tabs>
-          <w:tab w:val="left" w:pos="810"/>
-        </w:tabs>
-        <w:ind w:left="810"/>
-      </w:pPr>
-      <w:r>
-        <w:t>This wor</w:t>
-      </w:r>
-      <w:r>
-        <w:t>kshop is linked to a related workshop on data management being proposed by DataONE that may be useful and complementary.</w:t>
-      </w:r>
-      <w:r>
-        <w:t xml:space="preserve"> </w:t>
       </w:r>
     </w:p>
     <w:p/>
@@ -508,10 +537,37 @@
         <w:ind w:left="810"/>
       </w:pPr>
       <w:r>
-        <w:t>This workshop</w:t>
-      </w:r>
-      <w:r>
-        <w:t xml:space="preserve"> will explore how to practice open science using the R system in combination with libraries </w:t>
+        <w:t>Through hands-on activities</w:t>
+      </w:r>
+      <w:r>
+        <w:t xml:space="preserve">, participants </w:t>
+      </w:r>
+      <w:r>
+        <w:t xml:space="preserve">will explore open science </w:t>
+      </w:r>
+      <w:r>
+        <w:t xml:space="preserve">practices </w:t>
+      </w:r>
+      <w:r>
+        <w:t xml:space="preserve">by </w:t>
+      </w:r>
+      <w:r>
+        <w:t xml:space="preserve">using the R </w:t>
+      </w:r>
+      <w:r>
+        <w:t xml:space="preserve">statistical </w:t>
+      </w:r>
+      <w:r>
+        <w:t>system</w:t>
+      </w:r>
+      <w:r>
+        <w:t xml:space="preserve"> </w:t>
+      </w:r>
+      <w:r>
+        <w:t>and</w:t>
+      </w:r>
+      <w:r>
+        <w:t xml:space="preserve"> libraries </w:t>
       </w:r>
       <w:r>
         <w:t>for</w:t>
@@ -523,31 +579,34 @@
         <w:t xml:space="preserve">access </w:t>
       </w:r>
       <w:r>
-        <w:t xml:space="preserve">from DataONE and </w:t>
-      </w:r>
-      <w:r>
-        <w:t xml:space="preserve">other systems </w:t>
-      </w:r>
-      <w:r>
-        <w:t>via ROpenSci</w:t>
-      </w:r>
-      <w:r>
-        <w:t xml:space="preserve">. </w:t>
-      </w:r>
-      <w:r>
-        <w:t>T</w:t>
-      </w:r>
-      <w:r>
-        <w:t>hrough hands-on activities</w:t>
-      </w:r>
-      <w:r>
-        <w:t xml:space="preserve">, participants will </w:t>
-      </w:r>
-      <w:r>
-        <w:t>build portable analytical scripts to access data</w:t>
-      </w:r>
-      <w:r>
-        <w:t>, handle basic data manipulation,</w:t>
+        <w:t xml:space="preserve">from DataONE </w:t>
+      </w:r>
+      <w:r>
+        <w:t xml:space="preserve">and </w:t>
+      </w:r>
+      <w:r>
+        <w:t>rOpenSci</w:t>
+      </w:r>
+      <w:r>
+        <w:t xml:space="preserve"> </w:t>
+      </w:r>
+      <w:r>
+        <w:t>to</w:t>
+      </w:r>
+      <w:r>
+        <w:t xml:space="preserve"> </w:t>
+      </w:r>
+      <w:r>
+        <w:t>build analytical scripts to access data</w:t>
+      </w:r>
+      <w:r>
+        <w:t xml:space="preserve">, </w:t>
+      </w:r>
+      <w:r>
+        <w:t xml:space="preserve">learn </w:t>
+      </w:r>
+      <w:r>
+        <w:t>basic data manipulation,</w:t>
       </w:r>
       <w:r>
         <w:t xml:space="preserve"> and publish derived data and results in a manner that is open and citable.</w:t>
@@ -601,8 +660,6 @@
       <w:r>
         <w:t>NCEAS &amp; DataONE</w:t>
       </w:r>
-      <w:bookmarkStart w:id="0" w:name="_GoBack"/>
-      <w:bookmarkEnd w:id="0"/>
     </w:p>
     <w:p>
       <w:pPr>
@@ -615,6 +672,9 @@
     <w:p>
       <w:pPr>
         <w:ind w:left="720"/>
+        <w:rPr>
+          <w:i/>
+        </w:rPr>
       </w:pPr>
       <w:r>
         <w:t>Jim Regetz, NCEAS</w:t>
@@ -623,39 +683,23 @@
     <w:p>
       <w:pPr>
         <w:ind w:left="720"/>
-        <w:rPr>
-          <w:i/>
-        </w:rPr>
-      </w:pPr>
+      </w:pPr>
+      <w:r>
+        <w:t xml:space="preserve">Karthik Ram, </w:t>
+      </w:r>
+      <w:r>
+        <w:t>rOpenSci, UC Berkeley, DataONE</w:t>
+      </w:r>
     </w:p>
     <w:p>
       <w:pPr>
         <w:ind w:left="720"/>
-        <w:rPr>
-          <w:i/>
-        </w:rPr>
-      </w:pPr>
-      <w:r>
-        <w:rPr>
-          <w:i/>
-        </w:rPr>
-        <w:t>Potential Participants</w:t>
-      </w:r>
-    </w:p>
-    <w:p>
-      <w:pPr>
-        <w:ind w:left="720"/>
-      </w:pPr>
-      <w:r>
-        <w:t>Karthik Ram, ROpenSci</w:t>
-      </w:r>
-    </w:p>
-    <w:p>
-      <w:pPr>
-        <w:ind w:left="720"/>
-      </w:pPr>
-      <w:r>
-        <w:t>Carl Boettegir, ROpenSci</w:t>
+      </w:pPr>
+      <w:r>
+        <w:t xml:space="preserve">Carl Boettegir, </w:t>
+      </w:r>
+      <w:r>
+        <w:t>rOpenSci</w:t>
       </w:r>
     </w:p>
     <w:p>
@@ -811,7 +855,10 @@
         <w:t xml:space="preserve">Minimum: </w:t>
       </w:r>
       <w:r>
-        <w:t>12</w:t>
+        <w:t>1</w:t>
+      </w:r>
+      <w:r>
+        <w:t>0</w:t>
       </w:r>
     </w:p>
     <w:p>
@@ -849,6 +896,8 @@
         </w:rPr>
         <w:t>Proposed date/time</w:t>
       </w:r>
+      <w:bookmarkStart w:id="0" w:name="_GoBack"/>
+      <w:bookmarkEnd w:id="0"/>
     </w:p>
     <w:p>
       <w:pPr>

</xml_diff>